<commit_message>
Updates in anticipation of Advisory Board Meeting 1-7-2021
Updated TSS, Summary of Changes and many of the individual course change forms.
</commit_message>
<xml_diff>
--- a/AAS IT Degree TSS Proposed Fall2021 rev1.docx
+++ b/AAS IT Degree TSS Proposed Fall2021 rev1.docx
@@ -396,7 +396,19 @@
         <w:rPr>
           <w:sz w:val="28"/>
         </w:rPr>
-        <w:t xml:space="preserve">Completing this program will prepare for many entry level Information Technology jobs.  Students interested in advance or specialized careers should consider continuing their studies to pursue a Bachelor of Applied Science in Information Technology Systems or Cyber Operations at SFCC.  </w:t>
+        <w:t xml:space="preserve">Completing this program will prepare for many entry level Information Technology jobs.  Students interested in advance or specialized careers should consider continuing their studies to pursue a Bachelor of Applied Science in Information Technology Systems or Cyber </w:t>
+      </w:r>
+      <w:r>
+        <w:rPr>
+          <w:sz w:val="28"/>
+        </w:rPr>
+        <w:t>Security</w:t>
+      </w:r>
+      <w:r>
+        <w:rPr>
+          <w:sz w:val="28"/>
+        </w:rPr>
+        <w:t xml:space="preserve"> at SFCC.  </w:t>
       </w:r>
       <w:commentRangeEnd w:id="0"/>
       <w:r>
@@ -418,13 +430,28 @@
       <w:pPr>
         <w:pStyle w:val="Heading1"/>
         <w:ind w:left="353"/>
-      </w:pPr>
-      <w:r>
         <w:rPr>
           <w:color w:val="010101"/>
           <w:w w:val="105"/>
         </w:rPr>
+      </w:pPr>
+      <w:r>
+        <w:rPr>
+          <w:color w:val="010101"/>
+          <w:w w:val="105"/>
+        </w:rPr>
         <w:t>Learning Outcomes</w:t>
+      </w:r>
+    </w:p>
+    <w:p>
+      <w:pPr>
+        <w:pStyle w:val="Heading2"/>
+      </w:pPr>
+      <w:r>
+        <w:rPr>
+          <w:w w:val="105"/>
+        </w:rPr>
+        <w:t xml:space="preserve">Upon graduation from the Information Technology program, graduates should be able to: </w:t>
       </w:r>
     </w:p>
     <w:p>
@@ -432,25 +459,32 @@
         <w:pStyle w:val="ListParagraph"/>
         <w:numPr>
           <w:ilvl w:val="0"/>
-          <w:numId w:val="1"/>
+          <w:numId w:val="3"/>
         </w:numPr>
         <w:tabs>
           <w:tab w:val="left" w:pos="935"/>
         </w:tabs>
         <w:spacing w:before="160" w:line="252" w:lineRule="auto"/>
-        <w:ind w:left="924" w:right="454" w:hanging="240"/>
+        <w:ind w:right="454"/>
         <w:rPr>
           <w:color w:val="010101"/>
           <w:sz w:val="25"/>
         </w:rPr>
       </w:pPr>
-      <w:commentRangeStart w:id="1"/>
+      <w:bookmarkStart w:id="1" w:name="_Hlk60818287"/>
       <w:r>
         <w:rPr>
           <w:color w:val="010101"/>
           <w:sz w:val="25"/>
         </w:rPr>
-        <w:t>Fill it in</w:t>
+        <w:t>Compare computing</w:t>
+      </w:r>
+      <w:r>
+        <w:rPr>
+          <w:color w:val="010101"/>
+          <w:sz w:val="25"/>
+        </w:rPr>
+        <w:t xml:space="preserve"> concepts and functional elements</w:t>
       </w:r>
     </w:p>
     <w:p>
@@ -458,13 +492,13 @@
         <w:pStyle w:val="ListParagraph"/>
         <w:numPr>
           <w:ilvl w:val="0"/>
-          <w:numId w:val="1"/>
+          <w:numId w:val="3"/>
         </w:numPr>
         <w:tabs>
           <w:tab w:val="left" w:pos="935"/>
         </w:tabs>
         <w:spacing w:before="160" w:line="252" w:lineRule="auto"/>
-        <w:ind w:left="924" w:right="454" w:hanging="240"/>
+        <w:ind w:right="454"/>
         <w:rPr>
           <w:color w:val="010101"/>
           <w:sz w:val="25"/>
@@ -475,7 +509,21 @@
           <w:color w:val="010101"/>
           <w:sz w:val="25"/>
         </w:rPr>
-        <w:t>Cool stuff</w:t>
+        <w:t>Evaluate fundamental n</w:t>
+      </w:r>
+      <w:r>
+        <w:rPr>
+          <w:color w:val="010101"/>
+          <w:sz w:val="25"/>
+        </w:rPr>
+        <w:t>etwork</w:t>
+      </w:r>
+      <w:r>
+        <w:rPr>
+          <w:color w:val="010101"/>
+          <w:sz w:val="25"/>
+        </w:rPr>
+        <w:t>ing concepts</w:t>
       </w:r>
     </w:p>
     <w:p>
@@ -483,13 +531,13 @@
         <w:pStyle w:val="ListParagraph"/>
         <w:numPr>
           <w:ilvl w:val="0"/>
-          <w:numId w:val="1"/>
+          <w:numId w:val="3"/>
         </w:numPr>
         <w:tabs>
           <w:tab w:val="left" w:pos="935"/>
         </w:tabs>
         <w:spacing w:before="160" w:line="252" w:lineRule="auto"/>
-        <w:ind w:left="924" w:right="454" w:hanging="240"/>
+        <w:ind w:right="454"/>
         <w:rPr>
           <w:color w:val="010101"/>
           <w:sz w:val="25"/>
@@ -500,7 +548,21 @@
           <w:color w:val="010101"/>
           <w:sz w:val="25"/>
         </w:rPr>
-        <w:t>Brilliant instructions</w:t>
+        <w:t>Recommend standard s</w:t>
+      </w:r>
+      <w:r>
+        <w:rPr>
+          <w:color w:val="010101"/>
+          <w:sz w:val="25"/>
+        </w:rPr>
+        <w:t>ecurity</w:t>
+      </w:r>
+      <w:r>
+        <w:rPr>
+          <w:color w:val="010101"/>
+          <w:sz w:val="25"/>
+        </w:rPr>
+        <w:t xml:space="preserve"> concepts</w:t>
       </w:r>
     </w:p>
     <w:p>
@@ -508,13 +570,13 @@
         <w:pStyle w:val="ListParagraph"/>
         <w:numPr>
           <w:ilvl w:val="0"/>
-          <w:numId w:val="1"/>
+          <w:numId w:val="3"/>
         </w:numPr>
         <w:tabs>
           <w:tab w:val="left" w:pos="935"/>
         </w:tabs>
         <w:spacing w:before="160" w:line="252" w:lineRule="auto"/>
-        <w:ind w:left="924" w:right="454" w:hanging="240"/>
+        <w:ind w:right="454"/>
         <w:rPr>
           <w:color w:val="010101"/>
           <w:sz w:val="25"/>
@@ -525,7 +587,21 @@
           <w:color w:val="010101"/>
           <w:sz w:val="25"/>
         </w:rPr>
-        <w:t>Making sandwiches</w:t>
+        <w:t>Make use of common d</w:t>
+      </w:r>
+      <w:r>
+        <w:rPr>
+          <w:color w:val="010101"/>
+          <w:sz w:val="25"/>
+        </w:rPr>
+        <w:t>ata</w:t>
+      </w:r>
+      <w:r>
+        <w:rPr>
+          <w:color w:val="010101"/>
+          <w:sz w:val="25"/>
+        </w:rPr>
+        <w:t xml:space="preserve"> management technologies</w:t>
       </w:r>
     </w:p>
     <w:p>
@@ -533,13 +609,13 @@
         <w:pStyle w:val="ListParagraph"/>
         <w:numPr>
           <w:ilvl w:val="0"/>
-          <w:numId w:val="1"/>
+          <w:numId w:val="3"/>
         </w:numPr>
         <w:tabs>
           <w:tab w:val="left" w:pos="935"/>
         </w:tabs>
         <w:spacing w:before="160" w:line="252" w:lineRule="auto"/>
-        <w:ind w:left="924" w:right="454" w:hanging="240"/>
+        <w:ind w:right="454"/>
         <w:rPr>
           <w:color w:val="010101"/>
           <w:sz w:val="25"/>
@@ -550,16 +626,40 @@
           <w:color w:val="010101"/>
           <w:sz w:val="25"/>
         </w:rPr>
-        <w:t>Achieve ZEN</w:t>
-      </w:r>
-      <w:commentRangeEnd w:id="1"/>
-      <w:r>
-        <w:rPr>
-          <w:rStyle w:val="CommentReference"/>
-        </w:rPr>
-        <w:commentReference w:id="1"/>
-      </w:r>
-    </w:p>
+        <w:t xml:space="preserve">Construct functional computer </w:t>
+      </w:r>
+      <w:r>
+        <w:rPr>
+          <w:color w:val="010101"/>
+          <w:sz w:val="25"/>
+        </w:rPr>
+        <w:t xml:space="preserve">automation </w:t>
+      </w:r>
+      <w:bookmarkStart w:id="2" w:name="_GoBack"/>
+      <w:bookmarkEnd w:id="2"/>
+      <w:r>
+        <w:rPr>
+          <w:color w:val="010101"/>
+          <w:sz w:val="25"/>
+        </w:rPr>
+        <w:t>s</w:t>
+      </w:r>
+      <w:r>
+        <w:rPr>
+          <w:color w:val="010101"/>
+          <w:sz w:val="25"/>
+        </w:rPr>
+        <w:t>cript</w:t>
+      </w:r>
+      <w:r>
+        <w:rPr>
+          <w:color w:val="010101"/>
+          <w:sz w:val="25"/>
+        </w:rPr>
+        <w:t>s</w:t>
+      </w:r>
+    </w:p>
+    <w:bookmarkEnd w:id="1"/>
     <w:p>
       <w:pPr>
         <w:pStyle w:val="BodyText"/>
@@ -583,6 +683,7 @@
           <w:color w:val="010101"/>
           <w:w w:val="105"/>
         </w:rPr>
+        <w:lastRenderedPageBreak/>
         <w:t>Ca</w:t>
       </w:r>
       <w:r>
@@ -597,7 +698,6 @@
       <w:pPr>
         <w:pStyle w:val="Heading1"/>
         <w:spacing w:before="200"/>
-        <w:ind w:left="347"/>
         <w:rPr>
           <w:sz w:val="32"/>
           <w:szCs w:val="32"/>
@@ -610,7 +710,6 @@
         </w:rPr>
         <w:tab/>
       </w:r>
-      <w:commentRangeStart w:id="2"/>
       <w:r>
         <w:rPr>
           <w:color w:val="010101"/>
@@ -618,7 +717,7 @@
           <w:sz w:val="32"/>
           <w:szCs w:val="32"/>
         </w:rPr>
-        <w:t>Fill it in</w:t>
+        <w:t>Graduates can pursue technical careers with job titles such as</w:t>
       </w:r>
       <w:r>
         <w:rPr>
@@ -627,7 +726,7 @@
           <w:sz w:val="32"/>
           <w:szCs w:val="32"/>
         </w:rPr>
-        <w:t xml:space="preserve"> – Global visionary, Pit fighter, Jet pilot, Pool </w:t>
+        <w:t xml:space="preserve">: System Administrator, Network Operations Specialist, Technical Support Specialist, IT Project Manager, Database Administrator, </w:t>
       </w:r>
       <w:r>
         <w:rPr>
@@ -636,8 +735,7 @@
           <w:sz w:val="32"/>
           <w:szCs w:val="32"/>
         </w:rPr>
-        <w:lastRenderedPageBreak/>
-        <w:t xml:space="preserve">Shark, </w:t>
+        <w:t xml:space="preserve">or </w:t>
       </w:r>
       <w:r>
         <w:rPr>
@@ -646,7 +744,7 @@
           <w:sz w:val="32"/>
           <w:szCs w:val="32"/>
         </w:rPr>
-        <w:t>Tiger</w:t>
+        <w:t>Cyber Defense Analyst</w:t>
       </w:r>
       <w:r>
         <w:rPr>
@@ -655,24 +753,7 @@
           <w:sz w:val="32"/>
           <w:szCs w:val="32"/>
         </w:rPr>
-        <w:t xml:space="preserve"> Shark</w:t>
-      </w:r>
-      <w:r>
-        <w:rPr>
-          <w:color w:val="010101"/>
-          <w:w w:val="105"/>
-          <w:sz w:val="32"/>
-          <w:szCs w:val="32"/>
-        </w:rPr>
-        <w:t>, Extra Terrestrial</w:t>
-      </w:r>
-      <w:commentRangeEnd w:id="2"/>
-      <w:r>
-        <w:rPr>
-          <w:rStyle w:val="CommentReference"/>
-          <w:rFonts w:ascii="Times New Roman" w:eastAsia="Times New Roman" w:hAnsi="Times New Roman" w:cs="Times New Roman"/>
-        </w:rPr>
-        <w:commentReference w:id="2"/>
+        <w:t>.</w:t>
       </w:r>
     </w:p>
     <w:p>
@@ -2005,14 +2086,7 @@
                 <w:color w:val="010101"/>
                 <w:sz w:val="30"/>
               </w:rPr>
-              <w:t>IS2</w:t>
-            </w:r>
-            <w:r>
-              <w:rPr>
-                <w:color w:val="010101"/>
-                <w:sz w:val="30"/>
-              </w:rPr>
-              <w:t>88</w:t>
+              <w:t>IS288</w:t>
             </w:r>
           </w:p>
         </w:tc>
@@ -2034,15 +2108,7 @@
                 <w:w w:val="110"/>
                 <w:sz w:val="30"/>
               </w:rPr>
-              <w:t>Cooperative Work Experience</w:t>
-            </w:r>
-            <w:r>
-              <w:rPr>
-                <w:color w:val="010101"/>
-                <w:w w:val="110"/>
-                <w:sz w:val="30"/>
-              </w:rPr>
-              <w:t xml:space="preserve"> (no</w:t>
+              <w:t>Cooperative Work Experience (no</w:t>
             </w:r>
             <w:r>
               <w:rPr>
@@ -2277,7 +2343,6 @@
           <w:w w:val="95"/>
           <w:sz w:val="30"/>
         </w:rPr>
-        <w:lastRenderedPageBreak/>
         <w:t>1</w:t>
       </w:r>
       <w:r>
@@ -2288,8 +2353,6 @@
         </w:rPr>
         <w:t>2</w:t>
       </w:r>
-      <w:bookmarkStart w:id="11" w:name="_GoBack"/>
-      <w:bookmarkEnd w:id="11"/>
     </w:p>
     <w:p>
       <w:pPr>
@@ -2696,7 +2759,19 @@
               <w:rPr>
                 <w:sz w:val="30"/>
               </w:rPr>
-              <w:t>CMST&amp;101</w:t>
+              <w:t>ENGL</w:t>
+            </w:r>
+            <w:r>
+              <w:rPr>
+                <w:sz w:val="30"/>
+              </w:rPr>
+              <w:t>&amp;</w:t>
+            </w:r>
+            <w:r>
+              <w:rPr>
+                <w:sz w:val="30"/>
+              </w:rPr>
+              <w:t>235</w:t>
             </w:r>
           </w:p>
         </w:tc>
@@ -2711,6 +2786,7 @@
               <w:ind w:left="331"/>
               <w:rPr>
                 <w:sz w:val="30"/>
+                <w:vertAlign w:val="superscript"/>
               </w:rPr>
             </w:pPr>
             <w:r>
@@ -2719,7 +2795,16 @@
                 <w:w w:val="110"/>
                 <w:sz w:val="30"/>
               </w:rPr>
-              <w:t>Introduction to Communication</w:t>
+              <w:t>Technical Writing</w:t>
+            </w:r>
+            <w:r>
+              <w:rPr>
+                <w:color w:val="010101"/>
+                <w:w w:val="110"/>
+                <w:sz w:val="30"/>
+                <w:vertAlign w:val="superscript"/>
+              </w:rPr>
+              <w:t>2</w:t>
             </w:r>
           </w:p>
         </w:tc>
@@ -3038,9 +3123,98 @@
         <w:spacing w:before="180"/>
         <w:ind w:left="278"/>
         <w:rPr>
+          <w:color w:val="010101"/>
           <w:sz w:val="30"/>
         </w:rPr>
       </w:pPr>
+      <w:commentRangeStart w:id="11"/>
+      <w:r>
+        <w:rPr>
+          <w:i/>
+          <w:color w:val="010101"/>
+          <w:sz w:val="21"/>
+        </w:rPr>
+        <w:t xml:space="preserve">1 </w:t>
+      </w:r>
+      <w:r>
+        <w:rPr>
+          <w:color w:val="010101"/>
+          <w:sz w:val="30"/>
+        </w:rPr>
+        <w:t>Students</w:t>
+      </w:r>
+      <w:r>
+        <w:rPr>
+          <w:color w:val="010101"/>
+          <w:sz w:val="30"/>
+        </w:rPr>
+        <w:t xml:space="preserve"> </w:t>
+      </w:r>
+      <w:r>
+        <w:rPr>
+          <w:color w:val="010101"/>
+          <w:sz w:val="30"/>
+        </w:rPr>
+        <w:t xml:space="preserve">that do </w:t>
+      </w:r>
+      <w:r>
+        <w:rPr>
+          <w:color w:val="010101"/>
+          <w:sz w:val="30"/>
+        </w:rPr>
+        <w:t xml:space="preserve">not intend to </w:t>
+      </w:r>
+      <w:r>
+        <w:rPr>
+          <w:color w:val="010101"/>
+          <w:sz w:val="30"/>
+        </w:rPr>
+        <w:t xml:space="preserve">pursue a Bachelor of Applied Science can substitute MATH088. </w:t>
+      </w:r>
+      <w:r>
+        <w:rPr>
+          <w:color w:val="010101"/>
+          <w:sz w:val="30"/>
+        </w:rPr>
+        <w:t>Students inte</w:t>
+      </w:r>
+      <w:r>
+        <w:rPr>
+          <w:color w:val="010101"/>
+          <w:sz w:val="30"/>
+        </w:rPr>
+        <w:t xml:space="preserve">nding to pursue a Bachelor </w:t>
+      </w:r>
+      <w:r>
+        <w:rPr>
+          <w:color w:val="010101"/>
+          <w:sz w:val="30"/>
+        </w:rPr>
+        <w:t>of Applied Science should take</w:t>
+      </w:r>
+      <w:r>
+        <w:rPr>
+          <w:color w:val="010101"/>
+          <w:sz w:val="30"/>
+        </w:rPr>
+        <w:t xml:space="preserve"> MATH141 or higher.</w:t>
+      </w:r>
+      <w:commentRangeEnd w:id="11"/>
+      <w:r>
+        <w:rPr>
+          <w:rStyle w:val="CommentReference"/>
+        </w:rPr>
+        <w:commentReference w:id="11"/>
+      </w:r>
+    </w:p>
+    <w:p>
+      <w:pPr>
+        <w:spacing w:before="180"/>
+        <w:ind w:left="278"/>
+        <w:rPr>
+          <w:sz w:val="30"/>
+        </w:rPr>
+      </w:pPr>
       <w:commentRangeStart w:id="12"/>
       <w:r>
         <w:rPr>
@@ -3048,78 +3222,31 @@
           <w:color w:val="010101"/>
           <w:sz w:val="21"/>
         </w:rPr>
-        <w:t xml:space="preserve">1 </w:t>
+        <w:t xml:space="preserve">2 </w:t>
       </w:r>
       <w:r>
         <w:rPr>
           <w:color w:val="010101"/>
           <w:sz w:val="30"/>
         </w:rPr>
-        <w:t>Students</w:t>
-      </w:r>
-      <w:r>
-        <w:rPr>
-          <w:color w:val="010101"/>
+        <w:t xml:space="preserve">Students that intend to pursue a Bachelor of Applied Science should substitute CMST&amp;101 Introduction to Communication. </w:t>
+      </w:r>
+      <w:commentRangeEnd w:id="12"/>
+      <w:r>
+        <w:rPr>
+          <w:rStyle w:val="CommentReference"/>
+        </w:rPr>
+        <w:commentReference w:id="12"/>
+      </w:r>
+    </w:p>
+    <w:p>
+      <w:pPr>
+        <w:spacing w:before="180"/>
+        <w:ind w:left="278"/>
+        <w:rPr>
           <w:sz w:val="30"/>
         </w:rPr>
-        <w:t xml:space="preserve"> </w:t>
-      </w:r>
-      <w:r>
-        <w:rPr>
-          <w:color w:val="010101"/>
-          <w:sz w:val="30"/>
-        </w:rPr>
-        <w:t xml:space="preserve">that do </w:t>
-      </w:r>
-      <w:r>
-        <w:rPr>
-          <w:color w:val="010101"/>
-          <w:sz w:val="30"/>
-        </w:rPr>
-        <w:t xml:space="preserve">not intend to </w:t>
-      </w:r>
-      <w:r>
-        <w:rPr>
-          <w:color w:val="010101"/>
-          <w:sz w:val="30"/>
-        </w:rPr>
-        <w:t xml:space="preserve">pursue a Bachelor of Applied Science can substitute MATH088. </w:t>
-      </w:r>
-      <w:r>
-        <w:rPr>
-          <w:color w:val="010101"/>
-          <w:sz w:val="30"/>
-        </w:rPr>
-        <w:t>Students inte</w:t>
-      </w:r>
-      <w:r>
-        <w:rPr>
-          <w:color w:val="010101"/>
-          <w:sz w:val="30"/>
-        </w:rPr>
-        <w:t xml:space="preserve">nding to pursue a Bachelor </w:t>
-      </w:r>
-      <w:r>
-        <w:rPr>
-          <w:color w:val="010101"/>
-          <w:sz w:val="30"/>
-        </w:rPr>
-        <w:t>of Applied Science should take</w:t>
-      </w:r>
-      <w:r>
-        <w:rPr>
-          <w:color w:val="010101"/>
-          <w:sz w:val="30"/>
-        </w:rPr>
-        <w:t xml:space="preserve"> MATH141 or higher.</w:t>
-      </w:r>
-      <w:commentRangeEnd w:id="12"/>
-      <w:r>
-        <w:rPr>
-          <w:rStyle w:val="CommentReference"/>
-        </w:rPr>
-        <w:commentReference w:id="12"/>
-      </w:r>
+      </w:pPr>
     </w:p>
     <w:p>
       <w:pPr>
@@ -3212,6 +3339,7 @@
         <w:rPr>
           <w:sz w:val="28"/>
         </w:rPr>
+        <w:lastRenderedPageBreak/>
         <w:t>Information Systems Emphasis</w:t>
       </w:r>
       <w:r>
@@ -3328,7 +3456,6 @@
         <w:rPr>
           <w:sz w:val="28"/>
         </w:rPr>
-        <w:lastRenderedPageBreak/>
         <w:t>Cyber Operations Emphasis</w:t>
       </w:r>
       <w:r>
@@ -4674,38 +4801,6 @@
       </w:r>
     </w:p>
   </w:comment>
-  <w:comment w:id="1" w:author="Nielsen, Brady" w:date="2020-11-03T09:41:00Z" w:initials="NB">
-    <w:p>
-      <w:pPr>
-        <w:pStyle w:val="CommentText"/>
-      </w:pPr>
-      <w:r>
-        <w:rPr>
-          <w:rStyle w:val="CommentReference"/>
-        </w:rPr>
-        <w:annotationRef/>
-      </w:r>
-      <w:r>
-        <w:t>These are place holders.  We had a lengthy discussion about this as a department on Campus Development Day.  I have not been able to synthesize 6 hours into a list of bullet points yet.  Working on it.</w:t>
-      </w:r>
-    </w:p>
-  </w:comment>
-  <w:comment w:id="2" w:author="Nielsen, Brady" w:date="2020-11-03T09:42:00Z" w:initials="NB">
-    <w:p>
-      <w:pPr>
-        <w:pStyle w:val="CommentText"/>
-      </w:pPr>
-      <w:r>
-        <w:rPr>
-          <w:rStyle w:val="CommentReference"/>
-        </w:rPr>
-        <w:annotationRef/>
-      </w:r>
-      <w:r>
-        <w:t>This is more difficult than at first glance.  The IT and Cyber fields are so broad, I could list 50 entry level positions.  I will work on a list of ideal and desirable jobs.</w:t>
-      </w:r>
-    </w:p>
-  </w:comment>
   <w:comment w:id="3" w:author="Nielsen, Brady" w:date="2020-11-03T09:47:00Z" w:initials="NB">
     <w:p>
       <w:pPr>
@@ -4834,7 +4929,7 @@
       </w:r>
     </w:p>
   </w:comment>
-  <w:comment w:id="12" w:author="Nielsen, Brady" w:date="2020-11-03T10:02:00Z" w:initials="NB">
+  <w:comment w:id="11" w:author="Nielsen, Brady" w:date="2020-11-03T10:02:00Z" w:initials="NB">
     <w:p>
       <w:pPr>
         <w:pStyle w:val="CommentText"/>
@@ -4855,6 +4950,30 @@
       </w:pPr>
       <w:r>
         <w:t xml:space="preserve">The message of should take Math 141 is the urging to take higher level than 107, but not a requirement.  </w:t>
+      </w:r>
+    </w:p>
+  </w:comment>
+  <w:comment w:id="12" w:author="Nielsen, Brady" w:date="2021-01-06T13:18:00Z" w:initials="NB">
+    <w:p>
+      <w:pPr>
+        <w:pStyle w:val="CommentText"/>
+      </w:pPr>
+      <w:r>
+        <w:rPr>
+          <w:rStyle w:val="CommentReference"/>
+        </w:rPr>
+        <w:annotationRef/>
+      </w:r>
+      <w:r>
+        <w:t>I didn’t include any reference to BAS students taking technical writing.  They will have to complete 235 or 335 to graduate the BAS.  Students take IS101 to help them plan their schedule and to inform them of classes.  If they take 235 it won’t wreck their BAS, they will just need to take a more rigorous</w:t>
+      </w:r>
+    </w:p>
+    <w:p>
+      <w:pPr>
+        <w:pStyle w:val="CommentText"/>
+      </w:pPr>
+      <w:r>
+        <w:t xml:space="preserve"> communication course.</w:t>
       </w:r>
     </w:p>
   </w:comment>
@@ -4896,8 +5015,6 @@
 <file path=word/commentsExtended.xml><?xml version="1.0" encoding="utf-8"?>
 <w15:commentsEx xmlns:wpc="http://schemas.microsoft.com/office/word/2010/wordprocessingCanvas" xmlns:cx="http://schemas.microsoft.com/office/drawing/2014/chartex" xmlns:cx1="http://schemas.microsoft.com/office/drawing/2015/9/8/chartex" xmlns:cx2="http://schemas.microsoft.com/office/drawing/2015/10/21/chartex" xmlns:cx3="http://schemas.microsoft.com/office/drawing/2016/5/9/chartex" xmlns:cx4="http://schemas.microsoft.com/office/drawing/2016/5/10/chartex" xmlns:cx5="http://schemas.microsoft.com/office/drawing/2016/5/11/chartex" xmlns:cx6="http://schemas.microsoft.com/office/drawing/2016/5/12/chartex" xmlns:cx7="http://schemas.microsoft.com/office/drawing/2016/5/13/chartex" xmlns:cx8="http://schemas.microsoft.com/office/drawing/2016/5/14/chartex" xmlns:mc="http://schemas.openxmlformats.org/markup-compatibility/2006" xmlns:aink="http://schemas.microsoft.com/office/drawing/2016/ink" xmlns:am3d="http://schemas.microsoft.com/office/drawing/2017/model3d" xmlns:o="urn:schemas-microsoft-com:office:office" xmlns:r="http://schemas.openxmlformats.org/officeDocument/2006/relationships" xmlns:m="http://schemas.openxmlformats.org/officeDocument/2006/math" xmlns:v="urn:schemas-microsoft-com:vml" xmlns:wp14="http://schemas.microsoft.com/office/word/2010/wordprocessingDrawing" xmlns:wp="http://schemas.openxmlformats.org/drawingml/2006/wordprocessingDrawing" xmlns:w10="urn:schemas-microsoft-com:office:word" xmlns:w="http://schemas.openxmlformats.org/wordprocessingml/2006/main" xmlns:w14="http://schemas.microsoft.com/office/word/2010/wordml" xmlns:w15="http://schemas.microsoft.com/office/word/2012/wordml" xmlns:w16cid="http://schemas.microsoft.com/office/word/2016/wordml/cid" xmlns:w16se="http://schemas.microsoft.com/office/word/2015/wordml/symex" xmlns:wpg="http://schemas.microsoft.com/office/word/2010/wordprocessingGroup" xmlns:wpi="http://schemas.microsoft.com/office/word/2010/wordprocessingInk" xmlns:wne="http://schemas.microsoft.com/office/word/2006/wordml" xmlns:wps="http://schemas.microsoft.com/office/word/2010/wordprocessingShape" mc:Ignorable="w14 w15 w16se w16cid wp14">
   <w15:commentEx w15:paraId="2A7AC4DF" w15:done="0"/>
-  <w15:commentEx w15:paraId="67BC18E9" w15:done="0"/>
-  <w15:commentEx w15:paraId="2315B354" w15:done="0"/>
   <w15:commentEx w15:paraId="489724DE" w15:done="0"/>
   <w15:commentEx w15:paraId="0EC0D621" w15:done="0"/>
   <w15:commentEx w15:paraId="2B6000C9" w15:done="0"/>
@@ -4907,6 +5024,7 @@
   <w15:commentEx w15:paraId="7DB91DD3" w15:done="0"/>
   <w15:commentEx w15:paraId="77BDB331" w15:done="0"/>
   <w15:commentEx w15:paraId="7B89EC8D" w15:done="0"/>
+  <w15:commentEx w15:paraId="324213F2" w15:done="0"/>
   <w15:commentEx w15:paraId="03BD1006" w15:done="0"/>
   <w15:commentEx w15:paraId="6550868D" w15:done="0"/>
 </w15:commentsEx>
@@ -4915,8 +5033,6 @@
 <file path=word/commentsIds.xml><?xml version="1.0" encoding="utf-8"?>
 <w16cid:commentsIds xmlns:wpc="http://schemas.microsoft.com/office/word/2010/wordprocessingCanvas" xmlns:cx="http://schemas.microsoft.com/office/drawing/2014/chartex" xmlns:cx1="http://schemas.microsoft.com/office/drawing/2015/9/8/chartex" xmlns:cx2="http://schemas.microsoft.com/office/drawing/2015/10/21/chartex" xmlns:cx3="http://schemas.microsoft.com/office/drawing/2016/5/9/chartex" xmlns:cx4="http://schemas.microsoft.com/office/drawing/2016/5/10/chartex" xmlns:cx5="http://schemas.microsoft.com/office/drawing/2016/5/11/chartex" xmlns:cx6="http://schemas.microsoft.com/office/drawing/2016/5/12/chartex" xmlns:cx7="http://schemas.microsoft.com/office/drawing/2016/5/13/chartex" xmlns:cx8="http://schemas.microsoft.com/office/drawing/2016/5/14/chartex" xmlns:mc="http://schemas.openxmlformats.org/markup-compatibility/2006" xmlns:aink="http://schemas.microsoft.com/office/drawing/2016/ink" xmlns:am3d="http://schemas.microsoft.com/office/drawing/2017/model3d" xmlns:o="urn:schemas-microsoft-com:office:office" xmlns:r="http://schemas.openxmlformats.org/officeDocument/2006/relationships" xmlns:m="http://schemas.openxmlformats.org/officeDocument/2006/math" xmlns:v="urn:schemas-microsoft-com:vml" xmlns:wp14="http://schemas.microsoft.com/office/word/2010/wordprocessingDrawing" xmlns:wp="http://schemas.openxmlformats.org/drawingml/2006/wordprocessingDrawing" xmlns:w10="urn:schemas-microsoft-com:office:word" xmlns:w="http://schemas.openxmlformats.org/wordprocessingml/2006/main" xmlns:w14="http://schemas.microsoft.com/office/word/2010/wordml" xmlns:w15="http://schemas.microsoft.com/office/word/2012/wordml" xmlns:w16cid="http://schemas.microsoft.com/office/word/2016/wordml/cid" xmlns:w16se="http://schemas.microsoft.com/office/word/2015/wordml/symex" xmlns:wpg="http://schemas.microsoft.com/office/word/2010/wordprocessingGroup" xmlns:wpi="http://schemas.microsoft.com/office/word/2010/wordprocessingInk" xmlns:wne="http://schemas.microsoft.com/office/word/2006/wordml" xmlns:wps="http://schemas.microsoft.com/office/word/2010/wordprocessingShape" mc:Ignorable="w14 w15 w16se w16cid wp14">
   <w16cid:commentId w16cid:paraId="2A7AC4DF" w16cid:durableId="234BA408"/>
-  <w16cid:commentId w16cid:paraId="67BC18E9" w16cid:durableId="234BA437"/>
-  <w16cid:commentId w16cid:paraId="2315B354" w16cid:durableId="234BA479"/>
   <w16cid:commentId w16cid:paraId="489724DE" w16cid:durableId="234BA5C5"/>
   <w16cid:commentId w16cid:paraId="0EC0D621" w16cid:durableId="234BA53C"/>
   <w16cid:commentId w16cid:paraId="2B6000C9" w16cid:durableId="234BA4C5"/>
@@ -4926,6 +5042,7 @@
   <w16cid:commentId w16cid:paraId="7DB91DD3" w16cid:durableId="234BA6E2"/>
   <w16cid:commentId w16cid:paraId="77BDB331" w16cid:durableId="234BA763"/>
   <w16cid:commentId w16cid:paraId="7B89EC8D" w16cid:durableId="234BA919"/>
+  <w16cid:commentId w16cid:paraId="324213F2" w16cid:durableId="23A0371B"/>
   <w16cid:commentId w16cid:paraId="03BD1006" w16cid:durableId="234BA9E6"/>
   <w16cid:commentId w16cid:paraId="6550868D" w16cid:durableId="234BAA65"/>
 </w16cid:commentsIds>
@@ -5076,6 +5193,113 @@
 <file path=word/numbering.xml><?xml version="1.0" encoding="utf-8"?>
 <w:numbering xmlns:wpc="http://schemas.microsoft.com/office/word/2010/wordprocessingCanvas" xmlns:cx="http://schemas.microsoft.com/office/drawing/2014/chartex" xmlns:cx1="http://schemas.microsoft.com/office/drawing/2015/9/8/chartex" xmlns:cx2="http://schemas.microsoft.com/office/drawing/2015/10/21/chartex" xmlns:cx3="http://schemas.microsoft.com/office/drawing/2016/5/9/chartex" xmlns:cx4="http://schemas.microsoft.com/office/drawing/2016/5/10/chartex" xmlns:cx5="http://schemas.microsoft.com/office/drawing/2016/5/11/chartex" xmlns:cx6="http://schemas.microsoft.com/office/drawing/2016/5/12/chartex" xmlns:cx7="http://schemas.microsoft.com/office/drawing/2016/5/13/chartex" xmlns:cx8="http://schemas.microsoft.com/office/drawing/2016/5/14/chartex" xmlns:mc="http://schemas.openxmlformats.org/markup-compatibility/2006" xmlns:aink="http://schemas.microsoft.com/office/drawing/2016/ink" xmlns:am3d="http://schemas.microsoft.com/office/drawing/2017/model3d" xmlns:o="urn:schemas-microsoft-com:office:office" xmlns:r="http://schemas.openxmlformats.org/officeDocument/2006/relationships" xmlns:m="http://schemas.openxmlformats.org/officeDocument/2006/math" xmlns:v="urn:schemas-microsoft-com:vml" xmlns:wp14="http://schemas.microsoft.com/office/word/2010/wordprocessingDrawing" xmlns:wp="http://schemas.openxmlformats.org/drawingml/2006/wordprocessingDrawing" xmlns:w10="urn:schemas-microsoft-com:office:word" xmlns:w="http://schemas.openxmlformats.org/wordprocessingml/2006/main" xmlns:w14="http://schemas.microsoft.com/office/word/2010/wordml" xmlns:w15="http://schemas.microsoft.com/office/word/2012/wordml" xmlns:w16cid="http://schemas.microsoft.com/office/word/2016/wordml/cid" xmlns:w16se="http://schemas.microsoft.com/office/word/2015/wordml/symex" xmlns:wpg="http://schemas.microsoft.com/office/word/2010/wordprocessingGroup" xmlns:wpi="http://schemas.microsoft.com/office/word/2010/wordprocessingInk" xmlns:wne="http://schemas.microsoft.com/office/word/2006/wordml" xmlns:wps="http://schemas.microsoft.com/office/word/2010/wordprocessingShape" mc:Ignorable="w14 w15 w16se w16cid wp14">
   <w:abstractNum w:abstractNumId="0" w15:restartNumberingAfterBreak="0">
+    <w:nsid w:val="270B0A6E"/>
+    <w:multiLevelType w:val="hybridMultilevel"/>
+    <w:tmpl w:val="9D009D6A"/>
+    <w:lvl w:ilvl="0" w:tplc="04090001">
+      <w:start w:val="1"/>
+      <w:numFmt w:val="bullet"/>
+      <w:lvlText w:val=""/>
+      <w:lvlJc w:val="left"/>
+      <w:pPr>
+        <w:ind w:left="927" w:hanging="216"/>
+        <w:jc w:val="left"/>
+      </w:pPr>
+      <w:rPr>
+        <w:rFonts w:ascii="Symbol" w:hAnsi="Symbol" w:hint="default"/>
+        <w:w w:val="110"/>
+      </w:rPr>
+    </w:lvl>
+    <w:lvl w:ilvl="1" w:tplc="8BA4AA48">
+      <w:numFmt w:val="bullet"/>
+      <w:lvlText w:val="•"/>
+      <w:lvlJc w:val="left"/>
+      <w:pPr>
+        <w:ind w:left="1910" w:hanging="216"/>
+      </w:pPr>
+      <w:rPr>
+        <w:rFonts w:hint="default"/>
+      </w:rPr>
+    </w:lvl>
+    <w:lvl w:ilvl="2" w:tplc="FC3E7BC6">
+      <w:numFmt w:val="bullet"/>
+      <w:lvlText w:val="•"/>
+      <w:lvlJc w:val="left"/>
+      <w:pPr>
+        <w:ind w:left="2900" w:hanging="216"/>
+      </w:pPr>
+      <w:rPr>
+        <w:rFonts w:hint="default"/>
+      </w:rPr>
+    </w:lvl>
+    <w:lvl w:ilvl="3" w:tplc="FC723472">
+      <w:numFmt w:val="bullet"/>
+      <w:lvlText w:val="•"/>
+      <w:lvlJc w:val="left"/>
+      <w:pPr>
+        <w:ind w:left="3890" w:hanging="216"/>
+      </w:pPr>
+      <w:rPr>
+        <w:rFonts w:hint="default"/>
+      </w:rPr>
+    </w:lvl>
+    <w:lvl w:ilvl="4" w:tplc="810ADAD0">
+      <w:numFmt w:val="bullet"/>
+      <w:lvlText w:val="•"/>
+      <w:lvlJc w:val="left"/>
+      <w:pPr>
+        <w:ind w:left="4880" w:hanging="216"/>
+      </w:pPr>
+      <w:rPr>
+        <w:rFonts w:hint="default"/>
+      </w:rPr>
+    </w:lvl>
+    <w:lvl w:ilvl="5" w:tplc="F20AF2BC">
+      <w:numFmt w:val="bullet"/>
+      <w:lvlText w:val="•"/>
+      <w:lvlJc w:val="left"/>
+      <w:pPr>
+        <w:ind w:left="5870" w:hanging="216"/>
+      </w:pPr>
+      <w:rPr>
+        <w:rFonts w:hint="default"/>
+      </w:rPr>
+    </w:lvl>
+    <w:lvl w:ilvl="6" w:tplc="BD5C0FEA">
+      <w:numFmt w:val="bullet"/>
+      <w:lvlText w:val="•"/>
+      <w:lvlJc w:val="left"/>
+      <w:pPr>
+        <w:ind w:left="6860" w:hanging="216"/>
+      </w:pPr>
+      <w:rPr>
+        <w:rFonts w:hint="default"/>
+      </w:rPr>
+    </w:lvl>
+    <w:lvl w:ilvl="7" w:tplc="FCEC95CE">
+      <w:numFmt w:val="bullet"/>
+      <w:lvlText w:val="•"/>
+      <w:lvlJc w:val="left"/>
+      <w:pPr>
+        <w:ind w:left="7850" w:hanging="216"/>
+      </w:pPr>
+      <w:rPr>
+        <w:rFonts w:hint="default"/>
+      </w:rPr>
+    </w:lvl>
+    <w:lvl w:ilvl="8" w:tplc="8C040396">
+      <w:numFmt w:val="bullet"/>
+      <w:lvlText w:val="•"/>
+      <w:lvlJc w:val="left"/>
+      <w:pPr>
+        <w:ind w:left="8840" w:hanging="216"/>
+      </w:pPr>
+      <w:rPr>
+        <w:rFonts w:hint="default"/>
+      </w:rPr>
+    </w:lvl>
+  </w:abstractNum>
+  <w:abstractNum w:abstractNumId="1" w15:restartNumberingAfterBreak="0">
     <w:nsid w:val="350E1845"/>
     <w:multiLevelType w:val="hybridMultilevel"/>
     <w:tmpl w:val="A74C9C58"/>
@@ -5182,7 +5406,7 @@
       </w:rPr>
     </w:lvl>
   </w:abstractNum>
-  <w:abstractNum w:abstractNumId="1" w15:restartNumberingAfterBreak="0">
+  <w:abstractNum w:abstractNumId="2" w15:restartNumberingAfterBreak="0">
     <w:nsid w:val="68402183"/>
     <w:multiLevelType w:val="hybridMultilevel"/>
     <w:tmpl w:val="96E0A44A"/>
@@ -5291,10 +5515,13 @@
     </w:lvl>
   </w:abstractNum>
   <w:num w:numId="1">
-    <w:abstractNumId w:val="0"/>
+    <w:abstractNumId w:val="1"/>
   </w:num>
   <w:num w:numId="2">
-    <w:abstractNumId w:val="1"/>
+    <w:abstractNumId w:val="2"/>
+  </w:num>
+  <w:num w:numId="3">
+    <w:abstractNumId w:val="0"/>
   </w:num>
 </w:numbering>
 </file>
@@ -6245,7 +6472,7 @@
 </file>
 
 <file path=customXml/itemProps1.xml><?xml version="1.0" encoding="utf-8"?>
-<ds:datastoreItem xmlns:ds="http://schemas.openxmlformats.org/officeDocument/2006/customXml" ds:itemID="{D6DDCE63-165D-4C57-A750-046459DF00BE}">
+<ds:datastoreItem xmlns:ds="http://schemas.openxmlformats.org/officeDocument/2006/customXml" ds:itemID="{FD6514E2-C864-42A6-9857-0290E52C58F6}">
   <ds:schemaRefs>
     <ds:schemaRef ds:uri="http://schemas.openxmlformats.org/officeDocument/2006/bibliography"/>
   </ds:schemaRefs>

</xml_diff>